<commit_message>
Changed text in the metadata draft version.
</commit_message>
<xml_diff>
--- a/datasets/GoA_2019/Bongo/draft_IYS2019_Bongo_metadata.docx
+++ b/datasets/GoA_2019/Bongo/draft_IYS2019_Bongo_metadata.docx
@@ -127,7 +127,7 @@
             <w:t>during the 20</w:t>
           </w:r>
           <w:r>
-            <w:t>20</w:t>
+            <w:t>19</w:t>
           </w:r>
           <w:r>
             <w:t xml:space="preserve"> I</w:t>
@@ -722,51 +722,145 @@
         <w:sdtEndPr/>
         <w:sdtContent>
           <w:r>
-            <w:t xml:space="preserve">This dataset contains zooplankton </w:t>
+            <w:t>This dataset contains zooplankton</w:t>
+          </w:r>
+          <w:r>
+            <w:t xml:space="preserve"> length,</w:t>
+          </w:r>
+          <w:r>
+            <w:t xml:space="preserve"> </w:t>
           </w:r>
           <w:r>
             <w:t>biomass and diversity</w:t>
           </w:r>
           <w:r>
-            <w:t xml:space="preserve"> data collected in the Gulf of Alaska (</w:t>
-          </w:r>
-          <w:proofErr w:type="spellStart"/>
-          <w:r>
-            <w:t>GoA</w:t>
-          </w:r>
-          <w:proofErr w:type="spellEnd"/>
-          <w:r>
-            <w:t xml:space="preserve">) with a </w:t>
+            <w:t xml:space="preserve"> data collected in the </w:t>
+          </w:r>
+          <w:r>
+            <w:t xml:space="preserve">NE </w:t>
+          </w:r>
+          <w:r>
+            <w:t xml:space="preserve">Pacific Ocean </w:t>
+          </w:r>
+          <w:r>
+            <w:t xml:space="preserve">with a </w:t>
           </w:r>
           <w:r>
             <w:t>b</w:t>
           </w:r>
           <w:r>
-            <w:t>ongo net during the 20</w:t>
-          </w:r>
-          <w:r>
-            <w:t>19</w:t>
-          </w:r>
-          <w:r>
-            <w:t xml:space="preserve"> International Year of the Salmon High Seas Expedition. Data contains species’ dry weight</w:t>
-          </w:r>
-          <w:r>
-            <w:t>,</w:t>
-          </w:r>
-          <w:r>
-            <w:t xml:space="preserve"> length measurements</w:t>
-          </w:r>
-          <w:r>
-            <w:t xml:space="preserve"> a</w:t>
+            <w:t>ongo net</w:t>
+          </w:r>
+          <w:r>
+            <w:t>. Th</w:t>
+          </w:r>
+          <w:r>
+            <w:t>ese</w:t>
+          </w:r>
+          <w:r>
+            <w:t xml:space="preserve"> data w</w:t>
+          </w:r>
+          <w:r>
+            <w:t>ere</w:t>
+          </w:r>
+          <w:r>
+            <w:t xml:space="preserve"> collected as part of the In</w:t>
+          </w:r>
+          <w:r>
+            <w:t xml:space="preserve">ternational Year of the Salmon </w:t>
+          </w:r>
+          <w:r>
+            <w:t xml:space="preserve">(IYS) </w:t>
+          </w:r>
+          <w:r>
+            <w:t>High Seas Expedition</w:t>
+          </w:r>
+          <w:r>
+            <w:t xml:space="preserve"> conducted in February and March 2019, to further improve </w:t>
+          </w:r>
+          <w:r>
+            <w:t xml:space="preserve">the </w:t>
+          </w:r>
+          <w:r>
+            <w:t>understanding of factors impacting salmon marine winter survival</w:t>
+          </w:r>
+          <w:r>
+            <w:t>.</w:t>
+          </w:r>
+          <w:r>
+            <w:t xml:space="preserve"> Vertical bongo</w:t>
+          </w:r>
+          <w:r>
+            <w:t xml:space="preserve"> net</w:t>
+          </w:r>
+          <w:r>
+            <w:t xml:space="preserve"> tows were </w:t>
+          </w:r>
+          <w:r>
+            <w:t xml:space="preserve">deployed </w:t>
+          </w:r>
+          <w:r>
+            <w:t xml:space="preserve">at 58 stations, </w:t>
+          </w:r>
+          <w:r>
+            <w:t xml:space="preserve">to </w:t>
+          </w:r>
+          <w:r>
+            <w:t xml:space="preserve">a depth of </w:t>
+          </w:r>
+          <w:r>
+            <w:t>250 meter</w:t>
+          </w:r>
+          <w:r>
+            <w:t>s</w:t>
+          </w:r>
+          <w:r>
+            <w:t xml:space="preserve"> to understand the underlying food web structure.</w:t>
+          </w:r>
+          <w:r>
+            <w:t xml:space="preserve"> </w:t>
+          </w:r>
+          <w:r>
+            <w:t xml:space="preserve">After the bongo net deployment and recovery, the net was rinsed down into the cod end. Samples from Net 1 were rinsed into a jar and preserved in 4% formalin for future taxonomic analysis at the University of British Columbia (UBC). </w:t>
+          </w:r>
+          <w:r>
+            <w:t>Zooplankton</w:t>
+          </w:r>
+          <w:r>
+            <w:t xml:space="preserve"> caught in Net 2 were rinsed into a sieve and transferred below deck where it was subsequently size fractionated </w:t>
+          </w:r>
+          <w:r>
+            <w:t>(250-500 </w:t>
+          </w:r>
+          <w:r>
+            <w:rPr>
+              <w:rFonts w:cstheme="minorHAnsi"/>
+            </w:rPr>
+            <w:t>µm</w:t>
+          </w:r>
+          <w:r>
+            <w:t>, 500-1000 </w:t>
+          </w:r>
+          <w:r>
+            <w:rPr>
+              <w:rFonts w:cstheme="minorHAnsi"/>
+            </w:rPr>
+            <w:t xml:space="preserve">µm, 1000-2000 µm, 2000-4000 µm, and &gt;4000 µm) onto pre-weighed filters. Individuals larger than 4000 µm were measured, identified to species level, and stored in individual Eppendorf tubes. Size fractionated zooplankton samples were stored on dry ice. </w:t>
+          </w:r>
+          <w:r>
+            <w:t xml:space="preserve">Data </w:t>
+          </w:r>
+          <w:r>
+            <w:t xml:space="preserve">collected </w:t>
+          </w:r>
+          <w:r>
+            <w:t xml:space="preserve">from zooplankton caught in Net 2 and included in this dataset is their </w:t>
+          </w:r>
+          <w:r>
+            <w:t>dry weight and length.</w:t>
           </w:r>
           <w:bookmarkStart w:id="0" w:name="_GoBack"/>
           <w:bookmarkEnd w:id="0"/>
-          <w:r>
-            <w:t>nd community composition</w:t>
-          </w:r>
-          <w:r>
-            <w:t>.</w:t>
-          </w:r>
         </w:sdtContent>
       </w:sdt>
       <w:r>
@@ -1161,6 +1255,7 @@
         <w:rPr>
           <w:b/>
         </w:rPr>
+        <w:lastRenderedPageBreak/>
         <w:fldChar w:fldCharType="begin"/>
       </w:r>
       <w:r>
@@ -1426,7 +1521,6 @@
         <w:pStyle w:val="NoSpacing"/>
       </w:pPr>
       <w:r>
-        <w:lastRenderedPageBreak/>
         <w:tab/>
         <w:t xml:space="preserve">First Name: </w:t>
       </w:r>
@@ -2242,7 +2336,7 @@
         <w:sdtEndPr/>
         <w:sdtContent>
           <w:r>
-            <w:t>Gulf of Alaska</w:t>
+            <w:t>NE Pacific Ocean</w:t>
           </w:r>
         </w:sdtContent>
       </w:sdt>
@@ -2403,6 +2497,7 @@
         <w:pStyle w:val="NoSpacing"/>
       </w:pPr>
       <w:r>
+        <w:lastRenderedPageBreak/>
         <w:fldChar w:fldCharType="begin"/>
       </w:r>
       <w:r>
@@ -2761,7 +2856,6 @@
         <w:pStyle w:val="NoSpacing"/>
       </w:pPr>
       <w:r>
-        <w:lastRenderedPageBreak/>
         <w:fldChar w:fldCharType="begin"/>
       </w:r>
       <w:r>
@@ -3828,6 +3922,7 @@
         <w:rPr>
           <w:b/>
         </w:rPr>
+        <w:lastRenderedPageBreak/>
         <w:fldChar w:fldCharType="begin"/>
       </w:r>
       <w:r>
@@ -4184,7 +4279,6 @@
         <w:rPr>
           <w:b/>
         </w:rPr>
-        <w:lastRenderedPageBreak/>
         <w:t>Sampling Methods</w:t>
       </w:r>
     </w:p>
@@ -4277,21 +4371,19 @@
             <w:t xml:space="preserve">Zooplankton were collected with a bongo net at </w:t>
           </w:r>
           <w:r>
-            <w:t>60</w:t>
+            <w:t>58</w:t>
           </w:r>
           <w:r>
             <w:t xml:space="preserve"> </w:t>
           </w:r>
           <w:r>
-            <w:t>stations throughout the Gulf of Alaska (</w:t>
-          </w:r>
-          <w:proofErr w:type="spellStart"/>
-          <w:r>
-            <w:t>GoA</w:t>
-          </w:r>
-          <w:proofErr w:type="spellEnd"/>
-          <w:r>
-            <w:t xml:space="preserve">), weather conditions permitting, between </w:t>
+            <w:t>stations throughout the</w:t>
+          </w:r>
+          <w:r>
+            <w:t xml:space="preserve"> NE Pacific Ocean</w:t>
+          </w:r>
+          <w:r>
+            <w:t xml:space="preserve">, weather conditions permitting, between </w:t>
           </w:r>
           <w:r>
             <w:t>February 19</w:t>
@@ -7432,6 +7524,7 @@
   <w:rsids>
     <w:rsidRoot w:val="00A84080"/>
     <w:rsid w:val="00191201"/>
+    <w:rsid w:val="004973C2"/>
     <w:rsid w:val="004E2357"/>
     <w:rsid w:val="00544629"/>
     <w:rsid w:val="005547CB"/>

</xml_diff>